<commit_message>
Attempting to fix my Git merge error.
</commit_message>
<xml_diff>
--- a/miniPCB/00/C/00C-004/00C-004.docx
+++ b/miniPCB/00/C/00C-004/00C-004.docx
@@ -24,69 +24,142 @@
         </w:tabs>
       </w:pPr>
       <w:r>
-        <w:t>Introduction</w:t>
+        <w:t>Background</w:t>
       </w:r>
     </w:p>
     <w:p>
       <w:r>
         <w:t>The idea is to create an automated tester for power transistors.</w:t>
       </w:r>
-      <w:r>
-        <w:t xml:space="preserve"> </w:t>
-      </w:r>
-      <w:r>
-        <w:t>The automated test system (ATS) will</w:t>
-      </w:r>
-      <w:r>
-        <w:t xml:space="preserve"> be comprised of a </w:t>
-      </w:r>
-      <w:r>
-        <w:t>unit under test (UUT) board, a power source, and a digital oscilloscope.</w:t>
-      </w:r>
     </w:p>
     <w:p>
       <w:pPr>
         <w:pStyle w:val="Heading1"/>
-      </w:pPr>
-      <w:bookmarkStart w:id="0" w:name="_Toc111895375"/>
-      <w:r>
-        <w:t>Block Diagram</w:t>
+        <w:tabs>
+          <w:tab w:val="left" w:pos="6160"/>
+        </w:tabs>
+      </w:pPr>
+      <w:r>
+        <w:t>Introduction</w:t>
       </w:r>
     </w:p>
     <w:p>
-      <w:pPr>
-        <w:jc w:val="center"/>
-      </w:pPr>
-      <w:r>
-        <w:object w:dxaOrig="12215" w:dyaOrig="7923" w14:anchorId="3377FB46">
-          <v:shapetype id="_x0000_t75" coordsize="21600,21600" o:spt="75" o:preferrelative="t" path="m@4@5l@4@11@9@11@9@5xe" filled="f" stroked="f">
-            <v:stroke joinstyle="miter"/>
-            <v:formulas>
-              <v:f eqn="if lineDrawn pixelLineWidth 0"/>
-              <v:f eqn="sum @0 1 0"/>
-              <v:f eqn="sum 0 0 @1"/>
-              <v:f eqn="prod @2 1 2"/>
-              <v:f eqn="prod @3 21600 pixelWidth"/>
-              <v:f eqn="prod @3 21600 pixelHeight"/>
-              <v:f eqn="sum @0 0 1"/>
-              <v:f eqn="prod @6 1 2"/>
-              <v:f eqn="prod @7 21600 pixelWidth"/>
-              <v:f eqn="sum @8 21600 0"/>
-              <v:f eqn="prod @7 21600 pixelHeight"/>
-              <v:f eqn="sum @10 21600 0"/>
-            </v:formulas>
-            <v:path o:extrusionok="f" gradientshapeok="t" o:connecttype="rect"/>
-            <o:lock v:ext="edit" aspectratio="t"/>
-          </v:shapetype>
-          <v:shape id="_x0000_i1039" type="#_x0000_t75" style="width:508.7pt;height:331pt" o:ole="">
-            <v:imagedata r:id="rId7" o:title=""/>
-          </v:shape>
-          <o:OLEObject Type="Link" ProgID="PowerPoint.Show.12" ShapeID="_x0000_i1039" DrawAspect="Content" r:id="rId8" UpdateMode="Always">
-            <o:LinkType>EnhancedMetaFile</o:LinkType>
-            <o:LockedField>false</o:LockedField>
-            <o:FieldCodes>\f 0 \* MERGEFORMAT</o:FieldCodes>
-          </o:OLEObject>
-        </w:object>
+      <w:r>
+        <w:t>Numerous manufacturers of power transistors may be advertising components that do not perform with the advertised ratings. Companies that use power transistors in critical applications are likely to be interested in purchasing an automated test system (ATS) for qualifying such components.</w:t>
+      </w:r>
+    </w:p>
+    <w:p>
+      <w:r>
+        <w:t>The automated test system (ATS) will have the following features:</w:t>
+      </w:r>
+    </w:p>
+    <w:p>
+      <w:pPr>
+        <w:pStyle w:val="ListParagraph"/>
+        <w:numPr>
+          <w:ilvl w:val="0"/>
+          <w:numId w:val="16"/>
+        </w:numPr>
+      </w:pPr>
+      <w:r>
+        <w:t>Run a test program.</w:t>
+      </w:r>
+    </w:p>
+    <w:p>
+      <w:pPr>
+        <w:pStyle w:val="ListParagraph"/>
+        <w:numPr>
+          <w:ilvl w:val="0"/>
+          <w:numId w:val="16"/>
+        </w:numPr>
+      </w:pPr>
+      <w:r>
+        <w:t>Collect test results.</w:t>
+      </w:r>
+    </w:p>
+    <w:p>
+      <w:pPr>
+        <w:pStyle w:val="ListParagraph"/>
+        <w:numPr>
+          <w:ilvl w:val="0"/>
+          <w:numId w:val="16"/>
+        </w:numPr>
+      </w:pPr>
+      <w:r>
+        <w:t>Generate a test report.</w:t>
+      </w:r>
+    </w:p>
+    <w:p>
+      <w:pPr>
+        <w:pStyle w:val="ListParagraph"/>
+        <w:numPr>
+          <w:ilvl w:val="0"/>
+          <w:numId w:val="16"/>
+        </w:numPr>
+      </w:pPr>
+      <w:r>
+        <w:t>Submit the test report.</w:t>
+      </w:r>
+    </w:p>
+    <w:p>
+      <w:pPr>
+        <w:pStyle w:val="Heading1"/>
+      </w:pPr>
+      <w:bookmarkStart w:id="0" w:name="_Toc111895375"/>
+      <w:r>
+        <w:t>Block Diagram</w:t>
+      </w:r>
+    </w:p>
+    <w:p>
+      <w:r>
+        <w:rPr>
+          <w:noProof/>
+        </w:rPr>
+        <w:drawing>
+          <wp:inline distT="0" distB="0" distL="0" distR="0" wp14:anchorId="015AFE59" wp14:editId="64DCE374">
+            <wp:extent cx="6858000" cy="2799318"/>
+            <wp:effectExtent l="0" t="0" r="0" b="0"/>
+            <wp:docPr id="1" name="Picture 1"/>
+            <wp:cNvGraphicFramePr>
+              <a:graphicFrameLocks xmlns:a="http://schemas.openxmlformats.org/drawingml/2006/main" noChangeAspect="1"/>
+            </wp:cNvGraphicFramePr>
+            <a:graphic xmlns:a="http://schemas.openxmlformats.org/drawingml/2006/main">
+              <a:graphicData uri="http://schemas.openxmlformats.org/drawingml/2006/picture">
+                <pic:pic xmlns:pic="http://schemas.openxmlformats.org/drawingml/2006/picture">
+                  <pic:nvPicPr>
+                    <pic:cNvPr id="0" name="Picture 2"/>
+                    <pic:cNvPicPr>
+                      <a:picLocks noChangeAspect="1" noChangeArrowheads="1"/>
+                    </pic:cNvPicPr>
+                  </pic:nvPicPr>
+                  <pic:blipFill>
+                    <a:blip r:embed="rId7" cstate="print">
+                      <a:extLst>
+                        <a:ext uri="{28A0092B-C50C-407E-A947-70E740481C1C}">
+                          <a14:useLocalDpi xmlns:a14="http://schemas.microsoft.com/office/drawing/2010/main" val="0"/>
+                        </a:ext>
+                      </a:extLst>
+                    </a:blip>
+                    <a:srcRect/>
+                    <a:stretch>
+                      <a:fillRect/>
+                    </a:stretch>
+                  </pic:blipFill>
+                  <pic:spPr bwMode="auto">
+                    <a:xfrm>
+                      <a:off x="0" y="0"/>
+                      <a:ext cx="6858000" cy="2799318"/>
+                    </a:xfrm>
+                    <a:prstGeom prst="rect">
+                      <a:avLst/>
+                    </a:prstGeom>
+                    <a:noFill/>
+                  </pic:spPr>
+                </pic:pic>
+              </a:graphicData>
+            </a:graphic>
+          </wp:inline>
+        </w:drawing>
       </w:r>
     </w:p>
     <w:p>
@@ -114,203 +187,25 @@
     </w:p>
     <w:p>
       <w:r>
-        <w:t xml:space="preserve">Each component </w:t>
+        <w:t xml:space="preserve">Each </w:t>
+      </w:r>
+      <w:r>
+        <w:t xml:space="preserve">of the ten (10) </w:t>
+      </w:r>
+      <w:r>
+        <w:t>component</w:t>
+      </w:r>
+      <w:r>
+        <w:t>s</w:t>
+      </w:r>
+      <w:r>
+        <w:t xml:space="preserve"> </w:t>
       </w:r>
       <w:r>
         <w:t>will</w:t>
       </w:r>
       <w:r>
         <w:t xml:space="preserve"> be tested in four (4) phases.</w:t>
-      </w:r>
-    </w:p>
-    <w:p>
-      <w:pPr>
-        <w:ind w:left="360"/>
-      </w:pPr>
-      <w:r>
-        <w:rPr>
-          <w:b/>
-          <w:bCs/>
-          <w:highlight w:val="lightGray"/>
-        </w:rPr>
-        <w:t>Burn-In</w:t>
-      </w:r>
-      <w:r>
-        <w:rPr>
-          <w:b/>
-          <w:bCs/>
-          <w:highlight w:val="lightGray"/>
-        </w:rPr>
-        <w:t>:</w:t>
-      </w:r>
-      <w:r>
-        <w:rPr>
-          <w:b/>
-          <w:bCs/>
-        </w:rPr>
-        <w:t xml:space="preserve"> </w:t>
-      </w:r>
-      <w:r>
-        <w:t>Multiple transitions from no load to maximum load.</w:t>
-      </w:r>
-    </w:p>
-    <w:p>
-      <w:pPr>
-        <w:ind w:left="360"/>
-      </w:pPr>
-      <w:r>
-        <w:rPr>
-          <w:b/>
-          <w:bCs/>
-          <w:highlight w:val="lightGray"/>
-        </w:rPr>
-        <w:t>Nominal Performance</w:t>
-      </w:r>
-      <w:r>
-        <w:rPr>
-          <w:b/>
-          <w:bCs/>
-          <w:highlight w:val="lightGray"/>
-        </w:rPr>
-        <w:t>:</w:t>
-      </w:r>
-      <w:r>
-        <w:t xml:space="preserve"> Constant performance at 80% rated load.</w:t>
-      </w:r>
-    </w:p>
-    <w:p>
-      <w:pPr>
-        <w:ind w:left="360"/>
-      </w:pPr>
-      <w:r>
-        <w:rPr>
-          <w:b/>
-          <w:bCs/>
-          <w:highlight w:val="lightGray"/>
-        </w:rPr>
-        <w:t>Maximum Performance</w:t>
-      </w:r>
-      <w:r>
-        <w:rPr>
-          <w:b/>
-          <w:bCs/>
-          <w:highlight w:val="lightGray"/>
-        </w:rPr>
-        <w:t>:</w:t>
-      </w:r>
-      <w:r>
-        <w:t xml:space="preserve"> Constant performance at 100% rated load.</w:t>
-      </w:r>
-    </w:p>
-    <w:p>
-      <w:pPr>
-        <w:ind w:left="360"/>
-      </w:pPr>
-      <w:r>
-        <w:rPr>
-          <w:b/>
-          <w:bCs/>
-          <w:highlight w:val="lightGray"/>
-        </w:rPr>
-        <w:t>Stress-Out</w:t>
-      </w:r>
-      <w:r>
-        <w:rPr>
-          <w:b/>
-          <w:bCs/>
-          <w:highlight w:val="lightGray"/>
-        </w:rPr>
-        <w:t>:</w:t>
-      </w:r>
-      <w:r>
-        <w:t xml:space="preserve"> Ramped performance until component fails.</w:t>
-      </w:r>
-    </w:p>
-    <w:p>
-      <w:r>
-        <w:t>A</w:t>
-      </w:r>
-      <w:r>
-        <w:t xml:space="preserve"> report will </w:t>
-      </w:r>
-      <w:r>
-        <w:t xml:space="preserve">be </w:t>
-      </w:r>
-      <w:r>
-        <w:t>created a</w:t>
-      </w:r>
-      <w:r>
-        <w:t xml:space="preserve">fter each component </w:t>
-      </w:r>
-      <w:r>
-        <w:t>complete</w:t>
-      </w:r>
-      <w:r>
-        <w:t>s</w:t>
-      </w:r>
-      <w:r>
-        <w:t xml:space="preserve"> testing</w:t>
-      </w:r>
-      <w:r>
-        <w:t>.</w:t>
-      </w:r>
-    </w:p>
-    <w:p>
-      <w:pPr>
-        <w:pStyle w:val="Heading1"/>
-      </w:pPr>
-      <w:r>
-        <w:t>Target Performance Parameters</w:t>
-      </w:r>
-    </w:p>
-    <w:p>
-      <w:r>
-        <w:rPr>
-          <w:b/>
-          <w:bCs/>
-          <w:highlight w:val="lightGray"/>
-        </w:rPr>
-        <w:t>Maximum current:</w:t>
-      </w:r>
-      <w:r>
-        <w:t xml:space="preserve"> </w:t>
-      </w:r>
-      <w:r>
-        <w:t>300A.</w:t>
-      </w:r>
-    </w:p>
-    <w:p>
-      <w:r>
-        <w:rPr>
-          <w:b/>
-          <w:bCs/>
-          <w:highlight w:val="lightGray"/>
-        </w:rPr>
-        <w:t>Maximum test duration:</w:t>
-      </w:r>
-      <w:r>
-        <w:t xml:space="preserve"> 15 minutes</w:t>
-      </w:r>
-    </w:p>
-    <w:p>
-      <w:r>
-        <w:rPr>
-          <w:b/>
-          <w:bCs/>
-          <w:highlight w:val="lightGray"/>
-        </w:rPr>
-        <w:t>Test profile:</w:t>
-      </w:r>
-      <w:r>
-        <w:t xml:space="preserve"> Adjustable</w:t>
-      </w:r>
-    </w:p>
-    <w:p>
-      <w:pPr>
-        <w:pStyle w:val="Heading1"/>
-      </w:pPr>
-      <w:r>
-        <w:t>Test Parameters</w:t>
       </w:r>
     </w:p>
     <w:p>
@@ -318,11 +213,11 @@
         <w:pStyle w:val="ListParagraph"/>
         <w:numPr>
           <w:ilvl w:val="0"/>
-          <w:numId w:val="20"/>
+          <w:numId w:val="17"/>
         </w:numPr>
       </w:pPr>
       <w:r>
-        <w:t>Voltage across transistor Drain and Source.</w:t>
+        <w:t>Burn-In</w:t>
       </w:r>
     </w:p>
     <w:p>
@@ -330,11 +225,11 @@
         <w:pStyle w:val="ListParagraph"/>
         <w:numPr>
           <w:ilvl w:val="0"/>
-          <w:numId w:val="20"/>
+          <w:numId w:val="17"/>
         </w:numPr>
       </w:pPr>
       <w:r>
-        <w:t>Voltage across transistor Gate and Source.</w:t>
+        <w:t>Nominal Performance</w:t>
       </w:r>
     </w:p>
     <w:p>
@@ -342,11 +237,11 @@
         <w:pStyle w:val="ListParagraph"/>
         <w:numPr>
           <w:ilvl w:val="0"/>
-          <w:numId w:val="20"/>
+          <w:numId w:val="17"/>
         </w:numPr>
       </w:pPr>
       <w:r>
-        <w:t>Current through transistor Drain and Source</w:t>
+        <w:t>Maximum Performance</w:t>
       </w:r>
     </w:p>
     <w:p>
@@ -354,11 +249,161 @@
         <w:pStyle w:val="ListParagraph"/>
         <w:numPr>
           <w:ilvl w:val="0"/>
-          <w:numId w:val="20"/>
+          <w:numId w:val="17"/>
         </w:numPr>
       </w:pPr>
       <w:r>
-        <w:t>Current on/off Gate during switch event.</w:t>
+        <w:t>Stress-Out</w:t>
+      </w:r>
+    </w:p>
+    <w:p>
+      <w:r>
+        <w:t>The fourth phase, Stress-Out, will ramp up performance stresses until each component fails.</w:t>
+      </w:r>
+    </w:p>
+    <w:p>
+      <w:r>
+        <w:t xml:space="preserve">After each component fails, each FPGA will analyze </w:t>
+      </w:r>
+      <w:proofErr w:type="gramStart"/>
+      <w:r>
+        <w:t>all of</w:t>
+      </w:r>
+      <w:proofErr w:type="gramEnd"/>
+      <w:r>
+        <w:t xml:space="preserve"> the data from each test cycle it observed and create a report for the application computer.</w:t>
+      </w:r>
+    </w:p>
+    <w:p>
+      <w:r>
+        <w:t>The application computer will analyze the reports of each of the ten (10) components and create a final report</w:t>
+      </w:r>
+      <w:r>
+        <w:t>.</w:t>
+      </w:r>
+    </w:p>
+    <w:p>
+      <w:pPr>
+        <w:pStyle w:val="Heading1"/>
+      </w:pPr>
+      <w:r>
+        <w:t>Theory of Operation</w:t>
+      </w:r>
+    </w:p>
+    <w:p>
+      <w:r>
+        <w:t>By using precision resistors for R1, R2 and R3 and</w:t>
+      </w:r>
+      <w:r>
+        <w:t xml:space="preserve"> controlling the power supply voltage and control signal and measuring the voltage at each transistor terminal, it is possible to analyze the transconductance characteristics.</w:t>
+      </w:r>
+      <w:r>
+        <w:t xml:space="preserve"> Control the </w:t>
+      </w:r>
+      <w:r>
+        <w:t>P1-2 (V+)</w:t>
+      </w:r>
+      <w:r>
+        <w:t xml:space="preserve"> </w:t>
+      </w:r>
+      <w:r>
+        <w:t xml:space="preserve">voltage </w:t>
+      </w:r>
+      <w:r>
+        <w:t xml:space="preserve">and </w:t>
+      </w:r>
+      <w:r>
+        <w:t>P1-4</w:t>
+      </w:r>
+      <w:r>
+        <w:t xml:space="preserve"> </w:t>
+      </w:r>
+      <w:r>
+        <w:t>voltage</w:t>
+      </w:r>
+      <w:r>
+        <w:t xml:space="preserve"> by setting one and sweeping the other. “Set one. Sweep the other.” “Set A. Sweep B.” “Set. Sweep.”</w:t>
+      </w:r>
+      <w:r>
+        <w:t xml:space="preserve"> Limit the sweep based on the current flowing through P1-2 (V+) and P1-4 pins</w:t>
+      </w:r>
+      <w:r>
+        <w:t>. The maximum current-limit setting will be 300A.</w:t>
+      </w:r>
+    </w:p>
+    <w:p>
+      <w:r>
+        <w:t>Need to design new miniPCB boards to handle 300A.</w:t>
+      </w:r>
+    </w:p>
+    <w:p>
+      <w:r>
+        <w:t>Need to acquire</w:t>
+      </w:r>
+      <w:r>
+        <w:t>/design</w:t>
+      </w:r>
+      <w:r>
+        <w:t xml:space="preserve"> a tester </w:t>
+      </w:r>
+      <w:r>
+        <w:t>capable of controlling the 300A current limit.</w:t>
+      </w:r>
+    </w:p>
+    <w:p>
+      <w:r>
+        <w:t xml:space="preserve">By measuring the </w:t>
+      </w:r>
+      <w:r>
+        <w:t>heat</w:t>
+      </w:r>
+      <w:r>
+        <w:t xml:space="preserve"> </w:t>
+      </w:r>
+      <w:r>
+        <w:t>leaving</w:t>
+      </w:r>
+      <w:r>
+        <w:t xml:space="preserve"> the component</w:t>
+      </w:r>
+      <w:r>
+        <w:t xml:space="preserve"> and temperatures at each terminal</w:t>
+      </w:r>
+      <w:r>
+        <w:t>, it is possible to analyze power dissipation characteristics.</w:t>
+      </w:r>
+    </w:p>
+    <w:p>
+      <w:r>
+        <w:t xml:space="preserve">By </w:t>
+      </w:r>
+      <w:r>
+        <w:t xml:space="preserve">using multiple ADC channels on the drain pin, where each ADC channel </w:t>
+      </w:r>
+      <w:r>
+        <w:t>has a different gain</w:t>
+      </w:r>
+      <w:r>
+        <w:t xml:space="preserve"> </w:t>
+      </w:r>
+      <w:r>
+        <w:t>setting</w:t>
+      </w:r>
+      <w:r>
+        <w:t xml:space="preserve">, a high resolution of </w:t>
+      </w:r>
+      <w:proofErr w:type="spellStart"/>
+      <w:r>
+        <w:t>Vds</w:t>
+      </w:r>
+      <w:proofErr w:type="spellEnd"/>
+      <w:r>
+        <w:t xml:space="preserve"> can be achieved.</w:t>
+      </w:r>
+    </w:p>
+    <w:p>
+      <w:r>
+        <w:t>By giving each FPGA individual access to an SSD, nearly unlimited data can be recorded throughout the test.</w:t>
       </w:r>
     </w:p>
     <w:p>
@@ -399,7 +444,7 @@
                     <pic:cNvPicPr/>
                   </pic:nvPicPr>
                   <pic:blipFill>
-                    <a:blip r:embed="rId9" cstate="print">
+                    <a:blip r:embed="rId8" cstate="print">
                       <a:extLst>
                         <a:ext uri="{28A0092B-C50C-407E-A947-70E740481C1C}">
                           <a14:useLocalDpi xmlns:a14="http://schemas.microsoft.com/office/drawing/2010/main" val="0"/>
@@ -477,13 +522,7 @@
     </w:p>
     <w:p>
       <w:r>
-        <w:t xml:space="preserve">This </w:t>
-      </w:r>
-      <w:r>
-        <w:t>document</w:t>
-      </w:r>
-      <w:r>
-        <w:t xml:space="preserve"> does not constitute permission to use the miniPCB trademark.</w:t>
+        <w:t>This specification does not constitute permission to use the miniPCB trademark.</w:t>
       </w:r>
     </w:p>
     <w:tbl>
@@ -617,7 +656,7 @@
                           <pic:cNvPicPr/>
                         </pic:nvPicPr>
                         <pic:blipFill>
-                          <a:blip r:embed="rId10" cstate="print">
+                          <a:blip r:embed="rId9" cstate="print">
                             <a:extLst>
                               <a:ext uri="{28A0092B-C50C-407E-A947-70E740481C1C}">
                                 <a14:useLocalDpi xmlns:a14="http://schemas.microsoft.com/office/drawing/2010/main" val="0"/>
@@ -682,7 +721,7 @@
                           <pic:cNvPicPr/>
                         </pic:nvPicPr>
                         <pic:blipFill>
-                          <a:blip r:embed="rId11" cstate="print">
+                          <a:blip r:embed="rId10" cstate="print">
                             <a:extLst>
                               <a:ext uri="{28A0092B-C50C-407E-A947-70E740481C1C}">
                                 <a14:useLocalDpi xmlns:a14="http://schemas.microsoft.com/office/drawing/2010/main" val="0"/>
@@ -956,79 +995,11 @@
           </w:p>
         </w:tc>
       </w:tr>
-      <w:tr>
-        <w:trPr>
-          <w:trHeight w:val="720"/>
-        </w:trPr>
-        <w:tc>
-          <w:tcPr>
-            <w:cnfStyle w:val="001000000000" w:firstRow="0" w:lastRow="0" w:firstColumn="1" w:lastColumn="0" w:oddVBand="0" w:evenVBand="0" w:oddHBand="0" w:evenHBand="0" w:firstRowFirstColumn="0" w:firstRowLastColumn="0" w:lastRowFirstColumn="0" w:lastRowLastColumn="0"/>
-            <w:tcW w:w="839" w:type="dxa"/>
-            <w:vAlign w:val="center"/>
-          </w:tcPr>
-          <w:p>
-            <w:pPr>
-              <w:pStyle w:val="NoSpacing"/>
-              <w:jc w:val="center"/>
-            </w:pPr>
-            <w:r>
-              <w:t>C</w:t>
-            </w:r>
-          </w:p>
-        </w:tc>
-        <w:tc>
-          <w:tcPr>
-            <w:tcW w:w="7436" w:type="dxa"/>
-            <w:vAlign w:val="center"/>
-          </w:tcPr>
-          <w:p>
-            <w:pPr>
-              <w:pStyle w:val="NoSpacing"/>
-              <w:cnfStyle w:val="000000000000" w:firstRow="0" w:lastRow="0" w:firstColumn="0" w:lastColumn="0" w:oddVBand="0" w:evenVBand="0" w:oddHBand="0" w:evenHBand="0" w:firstRowFirstColumn="0" w:firstRowLastColumn="0" w:lastRowFirstColumn="0" w:lastRowLastColumn="0"/>
-            </w:pPr>
-            <w:r>
-              <w:t>Updated block diagram and revised content.</w:t>
-            </w:r>
-          </w:p>
-        </w:tc>
-        <w:tc>
-          <w:tcPr>
-            <w:tcW w:w="871" w:type="dxa"/>
-            <w:vAlign w:val="center"/>
-          </w:tcPr>
-          <w:p>
-            <w:pPr>
-              <w:pStyle w:val="NoSpacing"/>
-              <w:jc w:val="center"/>
-              <w:cnfStyle w:val="000000000000" w:firstRow="0" w:lastRow="0" w:firstColumn="0" w:lastColumn="0" w:oddVBand="0" w:evenVBand="0" w:oddHBand="0" w:evenHBand="0" w:firstRowFirstColumn="0" w:firstRowLastColumn="0" w:lastRowFirstColumn="0" w:lastRowLastColumn="0"/>
-            </w:pPr>
-            <w:r>
-              <w:t>N/A</w:t>
-            </w:r>
-          </w:p>
-        </w:tc>
-        <w:tc>
-          <w:tcPr>
-            <w:tcW w:w="1644" w:type="dxa"/>
-            <w:vAlign w:val="center"/>
-          </w:tcPr>
-          <w:p>
-            <w:pPr>
-              <w:pStyle w:val="NoSpacing"/>
-              <w:jc w:val="center"/>
-              <w:cnfStyle w:val="000000000000" w:firstRow="0" w:lastRow="0" w:firstColumn="0" w:lastColumn="0" w:oddVBand="0" w:evenVBand="0" w:oddHBand="0" w:evenHBand="0" w:firstRowFirstColumn="0" w:firstRowLastColumn="0" w:lastRowFirstColumn="0" w:lastRowLastColumn="0"/>
-            </w:pPr>
-            <w:r>
-              <w:t>05NOV2023</w:t>
-            </w:r>
-          </w:p>
-        </w:tc>
-      </w:tr>
     </w:tbl>
     <w:p/>
     <w:sectPr>
-      <w:headerReference w:type="default" r:id="rId12"/>
-      <w:footerReference w:type="default" r:id="rId13"/>
+      <w:headerReference w:type="default" r:id="rId11"/>
+      <w:footerReference w:type="default" r:id="rId12"/>
       <w:pgSz w:w="12240" w:h="15840"/>
       <w:pgMar w:top="720" w:right="720" w:bottom="720" w:left="720" w:header="720" w:footer="720" w:gutter="0"/>
       <w:cols w:space="720"/>
@@ -1413,7 +1384,7 @@
         <w:sz w:val="16"/>
         <w:szCs w:val="16"/>
       </w:rPr>
-      <w:t>5 November 2023</w:t>
+      <w:t>17 November 2022</w:t>
     </w:r>
     <w:r>
       <w:rPr>
@@ -3170,119 +3141,6 @@
     </w:lvl>
   </w:abstractNum>
   <w:abstractNum w:abstractNumId="17" w15:restartNumberingAfterBreak="0">
-    <w:nsid w:val="712B3FA3"/>
-    <w:multiLevelType w:val="hybridMultilevel"/>
-    <w:tmpl w:val="383CB950"/>
-    <w:lvl w:ilvl="0" w:tplc="04090001">
-      <w:start w:val="1"/>
-      <w:numFmt w:val="bullet"/>
-      <w:lvlText w:val=""/>
-      <w:lvlJc w:val="left"/>
-      <w:pPr>
-        <w:ind w:left="720" w:hanging="360"/>
-      </w:pPr>
-      <w:rPr>
-        <w:rFonts w:ascii="Symbol" w:hAnsi="Symbol" w:hint="default"/>
-      </w:rPr>
-    </w:lvl>
-    <w:lvl w:ilvl="1" w:tplc="04090003" w:tentative="1">
-      <w:start w:val="1"/>
-      <w:numFmt w:val="bullet"/>
-      <w:lvlText w:val="o"/>
-      <w:lvlJc w:val="left"/>
-      <w:pPr>
-        <w:ind w:left="1440" w:hanging="360"/>
-      </w:pPr>
-      <w:rPr>
-        <w:rFonts w:ascii="Courier New" w:hAnsi="Courier New" w:cs="Courier New" w:hint="default"/>
-      </w:rPr>
-    </w:lvl>
-    <w:lvl w:ilvl="2" w:tplc="04090005" w:tentative="1">
-      <w:start w:val="1"/>
-      <w:numFmt w:val="bullet"/>
-      <w:lvlText w:val=""/>
-      <w:lvlJc w:val="left"/>
-      <w:pPr>
-        <w:ind w:left="2160" w:hanging="360"/>
-      </w:pPr>
-      <w:rPr>
-        <w:rFonts w:ascii="Wingdings" w:hAnsi="Wingdings" w:hint="default"/>
-      </w:rPr>
-    </w:lvl>
-    <w:lvl w:ilvl="3" w:tplc="04090001" w:tentative="1">
-      <w:start w:val="1"/>
-      <w:numFmt w:val="bullet"/>
-      <w:lvlText w:val=""/>
-      <w:lvlJc w:val="left"/>
-      <w:pPr>
-        <w:ind w:left="2880" w:hanging="360"/>
-      </w:pPr>
-      <w:rPr>
-        <w:rFonts w:ascii="Symbol" w:hAnsi="Symbol" w:hint="default"/>
-      </w:rPr>
-    </w:lvl>
-    <w:lvl w:ilvl="4" w:tplc="04090003" w:tentative="1">
-      <w:start w:val="1"/>
-      <w:numFmt w:val="bullet"/>
-      <w:lvlText w:val="o"/>
-      <w:lvlJc w:val="left"/>
-      <w:pPr>
-        <w:ind w:left="3600" w:hanging="360"/>
-      </w:pPr>
-      <w:rPr>
-        <w:rFonts w:ascii="Courier New" w:hAnsi="Courier New" w:cs="Courier New" w:hint="default"/>
-      </w:rPr>
-    </w:lvl>
-    <w:lvl w:ilvl="5" w:tplc="04090005" w:tentative="1">
-      <w:start w:val="1"/>
-      <w:numFmt w:val="bullet"/>
-      <w:lvlText w:val=""/>
-      <w:lvlJc w:val="left"/>
-      <w:pPr>
-        <w:ind w:left="4320" w:hanging="360"/>
-      </w:pPr>
-      <w:rPr>
-        <w:rFonts w:ascii="Wingdings" w:hAnsi="Wingdings" w:hint="default"/>
-      </w:rPr>
-    </w:lvl>
-    <w:lvl w:ilvl="6" w:tplc="04090001" w:tentative="1">
-      <w:start w:val="1"/>
-      <w:numFmt w:val="bullet"/>
-      <w:lvlText w:val=""/>
-      <w:lvlJc w:val="left"/>
-      <w:pPr>
-        <w:ind w:left="5040" w:hanging="360"/>
-      </w:pPr>
-      <w:rPr>
-        <w:rFonts w:ascii="Symbol" w:hAnsi="Symbol" w:hint="default"/>
-      </w:rPr>
-    </w:lvl>
-    <w:lvl w:ilvl="7" w:tplc="04090003" w:tentative="1">
-      <w:start w:val="1"/>
-      <w:numFmt w:val="bullet"/>
-      <w:lvlText w:val="o"/>
-      <w:lvlJc w:val="left"/>
-      <w:pPr>
-        <w:ind w:left="5760" w:hanging="360"/>
-      </w:pPr>
-      <w:rPr>
-        <w:rFonts w:ascii="Courier New" w:hAnsi="Courier New" w:cs="Courier New" w:hint="default"/>
-      </w:rPr>
-    </w:lvl>
-    <w:lvl w:ilvl="8" w:tplc="04090005" w:tentative="1">
-      <w:start w:val="1"/>
-      <w:numFmt w:val="bullet"/>
-      <w:lvlText w:val=""/>
-      <w:lvlJc w:val="left"/>
-      <w:pPr>
-        <w:ind w:left="6480" w:hanging="360"/>
-      </w:pPr>
-      <w:rPr>
-        <w:rFonts w:ascii="Wingdings" w:hAnsi="Wingdings" w:hint="default"/>
-      </w:rPr>
-    </w:lvl>
-  </w:abstractNum>
-  <w:abstractNum w:abstractNumId="18" w15:restartNumberingAfterBreak="0">
     <w:nsid w:val="73DD3358"/>
     <w:multiLevelType w:val="hybridMultilevel"/>
     <w:tmpl w:val="ED103EDE"/>
@@ -3395,7 +3253,7 @@
       </w:rPr>
     </w:lvl>
   </w:abstractNum>
-  <w:abstractNum w:abstractNumId="19" w15:restartNumberingAfterBreak="0">
+  <w:abstractNum w:abstractNumId="18" w15:restartNumberingAfterBreak="0">
     <w:nsid w:val="765C0362"/>
     <w:multiLevelType w:val="hybridMultilevel"/>
     <w:tmpl w:val="102A793E"/>
@@ -3530,10 +3388,10 @@
     <w:abstractNumId w:val="6"/>
   </w:num>
   <w:num w:numId="8" w16cid:durableId="1127554245">
-    <w:abstractNumId w:val="19"/>
+    <w:abstractNumId w:val="18"/>
   </w:num>
   <w:num w:numId="9" w16cid:durableId="380711500">
-    <w:abstractNumId w:val="18"/>
+    <w:abstractNumId w:val="17"/>
   </w:num>
   <w:num w:numId="10" w16cid:durableId="174345934">
     <w:abstractNumId w:val="14"/>
@@ -3564,9 +3422,6 @@
   </w:num>
   <w:num w:numId="19" w16cid:durableId="948706598">
     <w:abstractNumId w:val="0"/>
-  </w:num>
-  <w:num w:numId="20" w16cid:durableId="1223368795">
-    <w:abstractNumId w:val="17"/>
   </w:num>
 </w:numbering>
 </file>

</xml_diff>